<commit_message>
Yazılım Kalite ve Test Teknikleri sorusu eklendi
Yazılım Kalite ve Test Teknikleri sorusu eklendi
</commit_message>
<xml_diff>
--- a/Homeworks/2Class/NesneTabanliProgramlamaI_DonemOdevi_BirinciAsama.docx
+++ b/Homeworks/2Class/NesneTabanliProgramlamaI_DonemOdevi_BirinciAsama.docx
@@ -176,6 +176,160 @@
         <w:spacing w:before="0" w:after="0" w:line="240" w:lineRule="auto"/>
         <w:ind w:left="0" w:right="288"/>
         <w:rPr>
+          <w:rStyle w:val="GlVurgulama"/>
+          <w:b/>
+          <w:sz w:val="24"/>
+        </w:rPr>
+      </w:pPr>
+      <w:proofErr w:type="spellStart"/>
+      <w:r>
+        <w:rPr>
+          <w:rStyle w:val="GlVurgulama"/>
+          <w:b/>
+          <w:sz w:val="24"/>
+        </w:rPr>
+        <w:t>Nesne</w:t>
+      </w:r>
+      <w:proofErr w:type="spellEnd"/>
+      <w:r>
+        <w:rPr>
+          <w:rStyle w:val="GlVurgulama"/>
+          <w:b/>
+          <w:sz w:val="24"/>
+        </w:rPr>
+        <w:t xml:space="preserve"> </w:t>
+      </w:r>
+      <w:proofErr w:type="spellStart"/>
+      <w:r>
+        <w:rPr>
+          <w:rStyle w:val="GlVurgulama"/>
+          <w:b/>
+          <w:sz w:val="24"/>
+        </w:rPr>
+        <w:t>Tabanlı</w:t>
+      </w:r>
+      <w:proofErr w:type="spellEnd"/>
+      <w:r>
+        <w:rPr>
+          <w:rStyle w:val="GlVurgulama"/>
+          <w:b/>
+          <w:sz w:val="24"/>
+        </w:rPr>
+        <w:t xml:space="preserve"> </w:t>
+      </w:r>
+      <w:proofErr w:type="spellStart"/>
+      <w:r>
+        <w:rPr>
+          <w:rStyle w:val="GlVurgulama"/>
+          <w:b/>
+          <w:sz w:val="24"/>
+        </w:rPr>
+        <w:t>Programlama</w:t>
+      </w:r>
+      <w:proofErr w:type="spellEnd"/>
+      <w:r>
+        <w:rPr>
+          <w:rStyle w:val="GlVurgulama"/>
+          <w:b/>
+          <w:sz w:val="24"/>
+        </w:rPr>
+        <w:t xml:space="preserve"> </w:t>
+      </w:r>
+      <w:r>
+        <w:rPr>
+          <w:rStyle w:val="GlVurgulama"/>
+          <w:b/>
+          <w:sz w:val="24"/>
+        </w:rPr>
+        <w:t xml:space="preserve">I </w:t>
+      </w:r>
+      <w:r>
+        <w:rPr>
+          <w:rStyle w:val="GlVurgulama"/>
+          <w:b/>
+          <w:sz w:val="24"/>
+        </w:rPr>
+        <w:t xml:space="preserve">- </w:t>
+      </w:r>
+      <w:proofErr w:type="spellStart"/>
+      <w:r>
+        <w:rPr>
+          <w:rStyle w:val="GlVurgulama"/>
+          <w:b/>
+          <w:sz w:val="24"/>
+        </w:rPr>
+        <w:t>Yazılım</w:t>
+      </w:r>
+      <w:proofErr w:type="spellEnd"/>
+      <w:r>
+        <w:rPr>
+          <w:rStyle w:val="GlVurgulama"/>
+          <w:b/>
+          <w:sz w:val="24"/>
+        </w:rPr>
+        <w:t xml:space="preserve"> </w:t>
+      </w:r>
+      <w:proofErr w:type="spellStart"/>
+      <w:r>
+        <w:rPr>
+          <w:rStyle w:val="GlVurgulama"/>
+          <w:b/>
+          <w:sz w:val="24"/>
+        </w:rPr>
+        <w:t>Kalite</w:t>
+      </w:r>
+      <w:proofErr w:type="spellEnd"/>
+      <w:r>
+        <w:rPr>
+          <w:rStyle w:val="GlVurgulama"/>
+          <w:b/>
+          <w:sz w:val="24"/>
+        </w:rPr>
+        <w:t xml:space="preserve"> </w:t>
+      </w:r>
+      <w:proofErr w:type="spellStart"/>
+      <w:r>
+        <w:rPr>
+          <w:rStyle w:val="GlVurgulama"/>
+          <w:b/>
+          <w:sz w:val="24"/>
+        </w:rPr>
+        <w:t>ve</w:t>
+      </w:r>
+      <w:proofErr w:type="spellEnd"/>
+      <w:r>
+        <w:rPr>
+          <w:rStyle w:val="GlVurgulama"/>
+          <w:b/>
+          <w:sz w:val="24"/>
+        </w:rPr>
+        <w:t xml:space="preserve"> Test </w:t>
+      </w:r>
+      <w:proofErr w:type="spellStart"/>
+      <w:r>
+        <w:rPr>
+          <w:rStyle w:val="GlVurgulama"/>
+          <w:b/>
+          <w:sz w:val="24"/>
+        </w:rPr>
+        <w:t>Teknikleri</w:t>
+      </w:r>
+      <w:proofErr w:type="spellEnd"/>
+      <w:r>
+        <w:rPr>
+          <w:rStyle w:val="GlVurgulama"/>
+          <w:b/>
+          <w:sz w:val="24"/>
+        </w:rPr>
+        <w:t xml:space="preserve"> </w:t>
+      </w:r>
+    </w:p>
+    <w:p>
+      <w:pPr>
+        <w:pStyle w:val="GlAlnt"/>
+        <w:spacing w:before="0" w:after="0" w:line="240" w:lineRule="auto"/>
+        <w:ind w:left="0" w:right="288"/>
+        <w:rPr>
           <w:rStyle w:val="GlBavuru"/>
           <w:b w:val="0"/>
           <w:sz w:val="24"/>
@@ -188,68 +342,6 @@
           <w:b/>
           <w:sz w:val="24"/>
         </w:rPr>
-        <w:t>Nesne</w:t>
-      </w:r>
-      <w:proofErr w:type="spellEnd"/>
-      <w:r>
-        <w:rPr>
-          <w:rStyle w:val="GlVurgulama"/>
-          <w:b/>
-          <w:sz w:val="24"/>
-        </w:rPr>
-        <w:t xml:space="preserve"> </w:t>
-      </w:r>
-      <w:proofErr w:type="spellStart"/>
-      <w:r>
-        <w:rPr>
-          <w:rStyle w:val="GlVurgulama"/>
-          <w:b/>
-          <w:sz w:val="24"/>
-        </w:rPr>
-        <w:t>Tabanlı</w:t>
-      </w:r>
-      <w:proofErr w:type="spellEnd"/>
-      <w:r>
-        <w:rPr>
-          <w:rStyle w:val="GlVurgulama"/>
-          <w:b/>
-          <w:sz w:val="24"/>
-        </w:rPr>
-        <w:t xml:space="preserve"> </w:t>
-      </w:r>
-      <w:proofErr w:type="spellStart"/>
-      <w:r>
-        <w:rPr>
-          <w:rStyle w:val="GlVurgulama"/>
-          <w:b/>
-          <w:sz w:val="24"/>
-        </w:rPr>
-        <w:t>Programlama</w:t>
-      </w:r>
-      <w:proofErr w:type="spellEnd"/>
-      <w:r>
-        <w:rPr>
-          <w:rStyle w:val="GlVurgulama"/>
-          <w:b/>
-          <w:sz w:val="24"/>
-        </w:rPr>
-        <w:t xml:space="preserve"> </w:t>
-      </w:r>
-      <w:r>
-        <w:rPr>
-          <w:rStyle w:val="GlVurgulama"/>
-          <w:b/>
-          <w:sz w:val="24"/>
-        </w:rPr>
-        <w:t xml:space="preserve">I </w:t>
-      </w:r>
-      <w:proofErr w:type="spellStart"/>
-      <w:r>
-        <w:rPr>
-          <w:rStyle w:val="GlVurgulama"/>
-          <w:b/>
-          <w:sz w:val="24"/>
-        </w:rPr>
         <w:t>D</w:t>
       </w:r>
       <w:r>
@@ -258,7 +350,33 @@
           <w:b/>
           <w:sz w:val="24"/>
         </w:rPr>
-        <w:t>ersi</w:t>
+        <w:t>ers</w:t>
+      </w:r>
+      <w:r>
+        <w:rPr>
+          <w:rStyle w:val="GlVurgulama"/>
+          <w:b/>
+          <w:sz w:val="24"/>
+        </w:rPr>
+        <w:t>lerine</w:t>
+      </w:r>
+      <w:proofErr w:type="spellEnd"/>
+      <w:r>
+        <w:rPr>
+          <w:rStyle w:val="GlVurgulama"/>
+          <w:b/>
+          <w:sz w:val="24"/>
+        </w:rPr>
+        <w:t xml:space="preserve"> </w:t>
+      </w:r>
+      <w:proofErr w:type="spellStart"/>
+      <w:r>
+        <w:rPr>
+          <w:rStyle w:val="GlVurgulama"/>
+          <w:b/>
+          <w:sz w:val="24"/>
+        </w:rPr>
+        <w:t>Ait</w:t>
       </w:r>
       <w:proofErr w:type="spellEnd"/>
       <w:r>
@@ -480,17 +598,42 @@
         <w:rPr>
           <w:lang w:val="tr-TR"/>
         </w:rPr>
-        <w:t xml:space="preserve">nı gerçekleştiriniz. </w:t>
-      </w:r>
-    </w:p>
-    <w:p>
-      <w:pPr>
-        <w:pStyle w:val="ListeParagraf"/>
-        <w:jc w:val="both"/>
-        <w:rPr>
-          <w:lang w:val="tr-TR"/>
-        </w:rPr>
-      </w:pPr>
+        <w:t>nı gerçekleştiriniz.</w:t>
+      </w:r>
+      <w:r>
+        <w:rPr>
+          <w:lang w:val="tr-TR"/>
+        </w:rPr>
+        <w:t xml:space="preserve"> Esas uygulamaları yazdıktan sonra </w:t>
+      </w:r>
+      <w:r>
+        <w:rPr>
+          <w:b/>
+          <w:bCs/>
+          <w:lang w:val="tr-TR"/>
+        </w:rPr>
+        <w:t>Test</w:t>
+      </w:r>
+      <w:r>
+        <w:rPr>
+          <w:lang w:val="tr-TR"/>
+        </w:rPr>
+        <w:t xml:space="preserve"> klasörü altında </w:t>
+      </w:r>
+      <w:r>
+        <w:rPr>
+          <w:b/>
+          <w:bCs/>
+          <w:lang w:val="tr-TR"/>
+        </w:rPr>
+        <w:t>senaryolara uygun olacak test kodları</w:t>
+      </w:r>
+      <w:r>
+        <w:rPr>
+          <w:lang w:val="tr-TR"/>
+        </w:rPr>
+        <w:t xml:space="preserve">nı yazınız. </w:t>
+      </w:r>
       <w:r>
         <w:rPr>
           <w:lang w:val="tr-TR"/>
@@ -559,7 +702,21 @@
           <w:b/>
           <w:lang w:val="tr-TR"/>
         </w:rPr>
-        <w:t>projelerde hazırlayın ve raporunu</w:t>
+        <w:t xml:space="preserve">projelerde </w:t>
+      </w:r>
+      <w:r>
+        <w:rPr>
+          <w:b/>
+          <w:lang w:val="tr-TR"/>
+        </w:rPr>
+        <w:t xml:space="preserve">paketlerinde </w:t>
+      </w:r>
+      <w:r>
+        <w:rPr>
+          <w:b/>
+          <w:lang w:val="tr-TR"/>
+        </w:rPr>
+        <w:t>hazırlayın ve raporunu</w:t>
       </w:r>
       <w:r>
         <w:rPr>
@@ -572,7 +729,19 @@
         <w:rPr>
           <w:lang w:val="tr-TR"/>
         </w:rPr>
-        <w:t xml:space="preserve"> birlikte teslim ediniz. </w:t>
+        <w:t xml:space="preserve"> birlikte</w:t>
+      </w:r>
+      <w:r>
+        <w:rPr>
+          <w:lang w:val="tr-TR"/>
+        </w:rPr>
+        <w:t xml:space="preserve"> dosyaları hiyerarşik olarak</w:t>
+      </w:r>
+      <w:r>
+        <w:rPr>
+          <w:lang w:val="tr-TR"/>
+        </w:rPr>
+        <w:t xml:space="preserve"> teslim ediniz. </w:t>
       </w:r>
     </w:p>
     <w:p>
@@ -1568,7 +1737,7 @@
     </w:p>
     <w:sectPr>
       <w:pgSz w:w="12240" w:h="15840"/>
-      <w:pgMar w:top="1440" w:right="1440" w:bottom="1440" w:left="1440" w:header="720" w:footer="720" w:gutter="0"/>
+      <w:pgMar w:top="993" w:right="1440" w:bottom="426" w:left="1440" w:header="720" w:footer="720" w:gutter="0"/>
       <w:cols w:space="720"/>
       <w:docGrid w:linePitch="360"/>
     </w:sectPr>

</xml_diff>